<commit_message>
addressed Chris' comments about parsing options
</commit_message>
<xml_diff>
--- a/MODFLOW-NWT_1.1.3/doc/Updated_SFR2_input_instructions_NWT.docx
+++ b/MODFLOW-NWT_1.1.3/doc/Updated_SFR2_input_instructions_NWT.docx
@@ -48,7 +48,15 @@
         <w:t>2005</w:t>
       </w:r>
       <w:r>
-        <w:t xml:space="preserve"> name file using the file type (Ftype) “SFR” to indicate that relevant calculations are to be made in the model and to specify the related input data file. The user can optionally specify that stream gages and monitoring stations are to be represented at one or more locations along a stream channel by including a record in the </w:t>
+        <w:t xml:space="preserve"> name file using the file type (</w:t>
+      </w:r>
+      <w:proofErr w:type="spellStart"/>
+      <w:r>
+        <w:t>Ftype</w:t>
+      </w:r>
+      <w:proofErr w:type="spellEnd"/>
+      <w:r>
+        <w:t xml:space="preserve">) “SFR” to indicate that relevant calculations are to be made in the model and to specify the related input data file. The user can optionally specify that stream gages and monitoring stations are to be represented at one or more locations along a stream channel by including a record in the </w:t>
       </w:r>
       <w:r>
         <w:t>MODFLOW-</w:t>
@@ -57,7 +65,15 @@
         <w:t>2005</w:t>
       </w:r>
       <w:r>
-        <w:t xml:space="preserve"> name file using the file type (Ftype) “GAGE” that specifies the relevant input data file giving locations of gages. </w:t>
+        <w:t xml:space="preserve"> name file using the file type (</w:t>
+      </w:r>
+      <w:proofErr w:type="spellStart"/>
+      <w:r>
+        <w:t>Ftype</w:t>
+      </w:r>
+      <w:proofErr w:type="spellEnd"/>
+      <w:r>
+        <w:t xml:space="preserve">) “GAGE” that specifies the relevant input data file giving locations of gages. </w:t>
       </w:r>
       <w:r>
         <w:t>Data input for SFR1 works without</w:t>
@@ -94,7 +110,15 @@
         <w:t>Layer Property Flow (LPF) Package</w:t>
       </w:r>
       <w:r>
-        <w:t>, the Hydrogeologic-Unit Flow (HUF) Package,</w:t>
+        <w:t xml:space="preserve">, the </w:t>
+      </w:r>
+      <w:proofErr w:type="spellStart"/>
+      <w:r>
+        <w:t>Hydrogeologic</w:t>
+      </w:r>
+      <w:proofErr w:type="spellEnd"/>
+      <w:r>
+        <w:t>-Unit Flow (HUF) Package,</w:t>
       </w:r>
       <w:r>
         <w:t xml:space="preserve"> or the Block-Centered Flow (</w:t>
@@ -180,7 +204,15 @@
         <w:t xml:space="preserve"> </w:t>
       </w:r>
       <w:r>
-        <w:t xml:space="preserve">within the SFR2 input file. All values are entered in as free format. Parameters can be used to define streambed hydraulic conductivity only when data input follows the SFR1 input structure (Prudic and others, 2004). </w:t>
+        <w:t>within the SFR2 input file. All values are entered in as free format. Parameters can be used to define streambed hydraulic conductivity only when data input follows the SFR1 input structure (</w:t>
+      </w:r>
+      <w:proofErr w:type="spellStart"/>
+      <w:r>
+        <w:t>Prudic</w:t>
+      </w:r>
+      <w:proofErr w:type="spellEnd"/>
+      <w:r>
+        <w:t xml:space="preserve"> and others, 2004). </w:t>
       </w:r>
       <w:r>
         <w:t>P</w:t>
@@ -330,8 +362,22 @@
           <w:rStyle w:val="Red"/>
           <w:color w:val="auto"/>
         </w:rPr>
+        <w:t>[</w:t>
+      </w:r>
+      <w:r>
+        <w:rPr>
+          <w:rStyle w:val="Red"/>
+          <w:color w:val="auto"/>
+        </w:rPr>
         <w:t>OPTIONS</w:t>
       </w:r>
+      <w:r>
+        <w:rPr>
+          <w:rStyle w:val="Red"/>
+          <w:color w:val="auto"/>
+        </w:rPr>
+        <w:t>]</w:t>
+      </w:r>
     </w:p>
     <w:p>
       <w:pPr>
@@ -375,7 +421,39 @@
           <w:rStyle w:val="Red"/>
           <w:color w:val="auto"/>
         </w:rPr>
-        <w:t>[TABFILES Numtab Maxval]</w:t>
+        <w:t xml:space="preserve">[TABFILES </w:t>
+      </w:r>
+      <w:proofErr w:type="spellStart"/>
+      <w:r>
+        <w:rPr>
+          <w:rStyle w:val="Red"/>
+          <w:color w:val="auto"/>
+        </w:rPr>
+        <w:t>Numtab</w:t>
+      </w:r>
+      <w:proofErr w:type="spellEnd"/>
+      <w:r>
+        <w:rPr>
+          <w:rStyle w:val="Red"/>
+          <w:color w:val="auto"/>
+        </w:rPr>
+        <w:t xml:space="preserve"> </w:t>
+      </w:r>
+      <w:proofErr w:type="spellStart"/>
+      <w:r>
+        <w:rPr>
+          <w:rStyle w:val="Red"/>
+          <w:color w:val="auto"/>
+        </w:rPr>
+        <w:t>Maxval</w:t>
+      </w:r>
+      <w:proofErr w:type="spellEnd"/>
+      <w:r>
+        <w:rPr>
+          <w:rStyle w:val="Red"/>
+          <w:color w:val="auto"/>
+        </w:rPr>
+        <w:t>]</w:t>
       </w:r>
     </w:p>
     <w:p>
@@ -405,8 +483,22 @@
           <w:rStyle w:val="Red"/>
           <w:color w:val="auto"/>
         </w:rPr>
+        <w:t>[</w:t>
+      </w:r>
+      <w:r>
+        <w:rPr>
+          <w:rStyle w:val="Red"/>
+          <w:color w:val="auto"/>
+        </w:rPr>
         <w:t>END</w:t>
       </w:r>
+      <w:r>
+        <w:rPr>
+          <w:rStyle w:val="Red"/>
+          <w:color w:val="auto"/>
+        </w:rPr>
+        <w:t>]</w:t>
+      </w:r>
     </w:p>
     <w:p>
       <w:pPr>
@@ -429,6 +521,58 @@
           <w:rStyle w:val="Red"/>
           <w:color w:val="auto"/>
         </w:rPr>
+        <w:t>OPTIONS</w:t>
+      </w:r>
+      <w:r>
+        <w:rPr>
+          <w:rStyle w:val="Red"/>
+          <w:color w:val="auto"/>
+        </w:rPr>
+        <w:tab/>
+      </w:r>
+      <w:r>
+        <w:rPr>
+          <w:rStyle w:val="Red"/>
+          <w:color w:val="auto"/>
+        </w:rPr>
+        <w:t xml:space="preserve">An optional character variable. When OPTIONS is specified, </w:t>
+      </w:r>
+      <w:r>
+        <w:rPr>
+          <w:rStyle w:val="Red"/>
+          <w:color w:val="auto"/>
+        </w:rPr>
+        <w:t>each additional character variable is read on a separate record in any order, rather than on a single record</w:t>
+      </w:r>
+      <w:r>
+        <w:rPr>
+          <w:rStyle w:val="Red"/>
+          <w:color w:val="auto"/>
+        </w:rPr>
+        <w:t xml:space="preserve">. </w:t>
+      </w:r>
+    </w:p>
+    <w:p>
+      <w:pPr>
+        <w:rPr>
+          <w:rStyle w:val="Red"/>
+          <w:color w:val="auto"/>
+        </w:rPr>
+      </w:pPr>
+    </w:p>
+    <w:p>
+      <w:pPr>
+        <w:ind w:left="2160" w:hanging="2160"/>
+        <w:rPr>
+          <w:rStyle w:val="Red"/>
+          <w:color w:val="auto"/>
+        </w:rPr>
+      </w:pPr>
+      <w:r>
+        <w:rPr>
+          <w:rStyle w:val="Red"/>
+          <w:color w:val="auto"/>
+        </w:rPr>
         <w:t>REACHINPUT</w:t>
       </w:r>
       <w:r>
@@ -481,6 +625,7 @@
           <w:rStyle w:val="Red"/>
           <w:color w:val="auto"/>
         </w:rPr>
+        <w:lastRenderedPageBreak/>
         <w:t>TRANSROUTE</w:t>
       </w:r>
       <w:r>
@@ -644,6 +789,7 @@
         </w:rPr>
         <w:t>. The name (</w:t>
       </w:r>
+      <w:proofErr w:type="spellStart"/>
       <w:r>
         <w:rPr>
           <w:rStyle w:val="Red"/>
@@ -651,6 +797,7 @@
         </w:rPr>
         <w:t>Fname</w:t>
       </w:r>
+      <w:proofErr w:type="spellEnd"/>
       <w:r>
         <w:rPr>
           <w:rStyle w:val="Red"/>
@@ -659,6 +806,7 @@
         </w:rPr>
         <w:t>) and unit number (</w:t>
       </w:r>
+      <w:proofErr w:type="spellStart"/>
       <w:r>
         <w:rPr>
           <w:rStyle w:val="Red"/>
@@ -666,6 +814,7 @@
         </w:rPr>
         <w:t>Nunit</w:t>
       </w:r>
+      <w:proofErr w:type="spellEnd"/>
       <w:r>
         <w:rPr>
           <w:rStyle w:val="Red"/>
@@ -706,6 +855,7 @@
         </w:rPr>
         <w:t>ile type (</w:t>
       </w:r>
+      <w:proofErr w:type="spellStart"/>
       <w:r>
         <w:rPr>
           <w:rStyle w:val="Red"/>
@@ -713,6 +863,7 @@
         </w:rPr>
         <w:t>Ftype</w:t>
       </w:r>
+      <w:proofErr w:type="spellEnd"/>
       <w:r>
         <w:rPr>
           <w:rStyle w:val="Red"/>
@@ -1009,6 +1160,74 @@
           <w:color w:val="auto"/>
         </w:rPr>
         <w:t>.</w:t>
+      </w:r>
+    </w:p>
+    <w:p>
+      <w:pPr>
+        <w:ind w:left="2160" w:hanging="2160"/>
+        <w:rPr>
+          <w:rStyle w:val="Red"/>
+          <w:rFonts w:ascii="Times" w:hAnsi="Times" w:cs="Times"/>
+          <w:color w:val="auto"/>
+        </w:rPr>
+      </w:pPr>
+    </w:p>
+    <w:p>
+      <w:pPr>
+        <w:ind w:left="2160" w:hanging="2160"/>
+        <w:rPr>
+          <w:rStyle w:val="Red"/>
+          <w:color w:val="auto"/>
+        </w:rPr>
+      </w:pPr>
+      <w:r>
+        <w:rPr>
+          <w:rStyle w:val="Red"/>
+          <w:color w:val="auto"/>
+        </w:rPr>
+        <w:t>END</w:t>
+      </w:r>
+      <w:r>
+        <w:rPr>
+          <w:rStyle w:val="Red"/>
+          <w:color w:val="auto"/>
+        </w:rPr>
+        <w:tab/>
+      </w:r>
+      <w:r>
+        <w:rPr>
+          <w:rStyle w:val="Red"/>
+          <w:color w:val="auto"/>
+        </w:rPr>
+        <w:t>An optional character variable</w:t>
+      </w:r>
+      <w:r>
+        <w:rPr>
+          <w:rStyle w:val="Red"/>
+          <w:color w:val="auto"/>
+        </w:rPr>
+        <w:t xml:space="preserve"> that is specified if character variable OPTIONS is specified</w:t>
+      </w:r>
+      <w:r>
+        <w:rPr>
+          <w:rStyle w:val="Red"/>
+          <w:color w:val="auto"/>
+        </w:rPr>
+        <w:t xml:space="preserve">. </w:t>
+      </w:r>
+      <w:r>
+        <w:rPr>
+          <w:rStyle w:val="Red"/>
+          <w:color w:val="auto"/>
+        </w:rPr>
+        <w:t>No other character variables can be specified after the character variable END is specified.</w:t>
+      </w:r>
+      <w:r>
+        <w:rPr>
+          <w:rStyle w:val="Red"/>
+          <w:color w:val="auto"/>
+        </w:rPr>
+        <w:t xml:space="preserve"> </w:t>
       </w:r>
     </w:p>
     <w:p>
@@ -1089,7 +1308,13 @@
         <w:tab/>
       </w:r>
       <w:r>
-        <w:t>An integer value equal to the number of stream reaches (finite-difference cells) that are active during the simulation. The value of NSTRM also represents the number of lines of data to be included in Item 2, described below.</w:t>
+        <w:t xml:space="preserve">An integer value that can be specified to be positive or negative. The absolute value of NSTRM is equal to the number of stream reaches (finite-difference cells) that are active during the simulation and the number of lines of data to be included in Item 2, described below. When NSTRM is specified to be a negative integer, it is also used as a flag for changing the format of the data input, for simulating unsaturated flow beneath streams, and (or) for simulating transient streamflow routing, depending on the values specified for variables ISFROPT and IRTFLG, as described below. When NSTRM is negative, NSFRPAR must be set to zero, which means that parameters cannot be specified.  See Note </w:t>
+      </w:r>
+      <w:r>
+        <w:t>2</w:t>
+      </w:r>
+      <w:r>
+        <w:t>.</w:t>
       </w:r>
     </w:p>
     <w:p>
@@ -1403,7 +1628,11 @@
         <w:t xml:space="preserve">BCF, LPF, or HUF </w:t>
       </w:r>
       <w:r>
-        <w:t>Package, saturated vertical hydraulic conductivity for the unsaturated zone is the same as the vertical hydraulic conductivity of the corresponding layer in LPF</w:t>
+        <w:t xml:space="preserve">Package, saturated vertical hydraulic conductivity for </w:t>
+      </w:r>
+      <w:r>
+        <w:lastRenderedPageBreak/>
+        <w:t>the unsaturated zone is the same as the vertical hydraulic conductivity of the corresponding layer in LPF</w:t>
       </w:r>
       <w:r>
         <w:t xml:space="preserve"> or HUF </w:t>
@@ -1458,11 +1687,7 @@
         <w:tab/>
       </w:r>
       <w:r>
-        <w:t xml:space="preserve">An integer value that is the number of trailing wave increments used to represent a trailing wave. Trailing waves are used to represent a decrease in the surface infiltration rate. The value can be increased to improve </w:t>
-      </w:r>
-      <w:r>
-        <w:lastRenderedPageBreak/>
-        <w:t xml:space="preserve">mass balance in the unsaturated zone. Values between </w:t>
+        <w:t xml:space="preserve">An integer value that is the number of trailing wave increments used to represent a trailing wave. Trailing waves are used to represent a decrease in the surface infiltration rate. The value can be increased to improve mass balance in the unsaturated zone. Values between </w:t>
       </w:r>
       <w:r>
         <w:t>10</w:t>
@@ -1535,7 +1760,13 @@
     <w:p/>
     <w:p>
       <w:r>
-        <w:t>Note 4: SFR2 differs from the Stream (</w:t>
+        <w:t xml:space="preserve">Note </w:t>
+      </w:r>
+      <w:r>
+        <w:t>4</w:t>
+      </w:r>
+      <w:r>
+        <w:t>: SFR2 differs from the Stream (</w:t>
       </w:r>
       <w:smartTag w:uri="urn:schemas-microsoft-com:office:smarttags" w:element="stockticker">
         <w:r>
@@ -1543,7 +1774,15 @@
         </w:r>
       </w:smartTag>
       <w:r>
-        <w:t xml:space="preserve">1) Package (Prudic, 1989) because the new package solves for stream depth at the midpoint of each reach instead of at the beginning of the reach. To solve for depth at the midpoint of each reach, like SFR1, SFR2 uses </w:t>
+        <w:t>1) Package (</w:t>
+      </w:r>
+      <w:proofErr w:type="spellStart"/>
+      <w:r>
+        <w:t>Prudic</w:t>
+      </w:r>
+      <w:proofErr w:type="spellEnd"/>
+      <w:r>
+        <w:t xml:space="preserve">, 1989) because the new package solves for stream depth at the midpoint of each reach instead of at the beginning of the reach. To solve for depth at the midpoint of each reach, like SFR1, SFR2 uses </w:t>
       </w:r>
       <w:smartTag w:uri="urn:schemas-microsoft-com:office:smarttags" w:element="City">
         <w:smartTag w:uri="urn:schemas-microsoft-com:office:smarttags" w:element="place">
@@ -1665,6 +1904,7 @@
     <w:p/>
     <w:p>
       <w:r>
+        <w:lastRenderedPageBreak/>
         <w:t xml:space="preserve">KRCH </w:t>
       </w:r>
       <w:r>
@@ -1743,206 +1983,242 @@
     <w:p/>
     <w:p>
       <w:r>
+        <w:t xml:space="preserve">IREACH </w:t>
+      </w:r>
+      <w:r>
+        <w:tab/>
+      </w:r>
+      <w:r>
+        <w:t xml:space="preserve">An integer value equal to the sequential number in a stream segment of this reach (where a reach corresponds to a single cell in the model). Numbering of reaches in a segment begins with 1 for the farthest upstream reach and continues in downstream order to the last reach of the segment. </w:t>
+      </w:r>
+    </w:p>
+    <w:p/>
+    <w:p>
+      <w:r>
+        <w:t xml:space="preserve">RCHLEN </w:t>
+      </w:r>
+      <w:r>
+        <w:tab/>
+      </w:r>
+      <w:r>
+        <w:t>A real number equal to the length of channel of the stream reach within this model cell. The length of a stream reach can exceed the model cell dimensions because of the meandering nature of many streams. The length is used to calculate the streambed conductance for this reach. Also, the sum of the lengths of all stream reaches within a segment is used to calculate the average slope of the channel for the segment and subsequently other values, such as the elevation of the streambed and stream stage.</w:t>
+      </w:r>
+    </w:p>
+    <w:p/>
+    <w:p>
+      <w:r>
+        <w:t xml:space="preserve">STRTOP </w:t>
+      </w:r>
+      <w:r>
+        <w:tab/>
+      </w:r>
+      <w:r>
+        <w:t>A real number equal to the top elevation of the streambed. This variable is read when ISFROPT is 1, 2, or 3.</w:t>
+      </w:r>
+    </w:p>
+    <w:p/>
+    <w:p>
+      <w:r>
+        <w:t xml:space="preserve">SLOPE </w:t>
+      </w:r>
+      <w:r>
+        <w:tab/>
+      </w:r>
+      <w:r>
+        <w:tab/>
+      </w:r>
+      <w:r>
+        <w:t xml:space="preserve">A real number equal to the stream slope across the reach. This variable is read when ISFROPT is 1, 2, or 3. </w:t>
+      </w:r>
+      <w:r>
+        <w:t>SLOPE must be greater than zero.</w:t>
+      </w:r>
+    </w:p>
+    <w:p/>
+    <w:p>
+      <w:r>
+        <w:t xml:space="preserve">STRTHICK </w:t>
+      </w:r>
+      <w:r>
+        <w:tab/>
+      </w:r>
+      <w:r>
+        <w:t>A real number equal to the thickness of the streambed. This variable is read when ISFROPT is 1, 2, or 3.</w:t>
+      </w:r>
+    </w:p>
+    <w:p/>
+    <w:p>
+      <w:r>
+        <w:t xml:space="preserve">STRHC1 </w:t>
+      </w:r>
+      <w:r>
+        <w:tab/>
+      </w:r>
+      <w:r>
+        <w:t>A real number equal to the hydraulic conductivity of the streambed. This variable is read when ISFROPT is 1, 2, or 3.</w:t>
+      </w:r>
+    </w:p>
+    <w:p/>
+    <w:p>
+      <w:r>
+        <w:t xml:space="preserve">THTS </w:t>
+      </w:r>
+      <w:r>
+        <w:tab/>
+      </w:r>
+      <w:r>
+        <w:tab/>
+      </w:r>
+      <w:r>
+        <w:t xml:space="preserve">A real number equal to the saturated volumetric water content in the unsaturated zone. This variable is read when ISFROPT is 2 or 3. </w:t>
+      </w:r>
+    </w:p>
+    <w:p/>
+    <w:p>
+      <w:r>
+        <w:t xml:space="preserve">THTI </w:t>
+      </w:r>
+      <w:r>
+        <w:tab/>
+      </w:r>
+      <w:r>
+        <w:tab/>
+      </w:r>
+      <w:r>
+        <w:t xml:space="preserve">A real number equal to the initial volumetric water content. THTI must be less than or equal to THTS and greater than or equal to THTS minus the specific yield defined in </w:t>
+      </w:r>
+      <w:r>
+        <w:t>BCF, LPF or</w:t>
+      </w:r>
+      <w:r>
+        <w:t xml:space="preserve"> </w:t>
+      </w:r>
+      <w:r>
+        <w:t>HUF</w:t>
+      </w:r>
+      <w:r>
+        <w:t xml:space="preserve">. This variable is read when ISFROPT is 2 or 3. </w:t>
+      </w:r>
+    </w:p>
+    <w:p/>
+    <w:p>
+      <w:r>
+        <w:t xml:space="preserve">EPS </w:t>
+      </w:r>
+      <w:r>
+        <w:tab/>
+      </w:r>
+      <w:r>
+        <w:tab/>
+      </w:r>
+      <w:r>
+        <w:t xml:space="preserve">A real number equal to the Brooks-Corey exponent used in the relation between water content and hydraulic conductivity within the unsaturated zone (Brooks and Corey, 1966). This variable is read when ISFROPT is 2 or 3. </w:t>
+      </w:r>
+    </w:p>
+    <w:p/>
+    <w:p>
+      <w:r>
+        <w:t xml:space="preserve">UHC </w:t>
+      </w:r>
+      <w:r>
+        <w:tab/>
+      </w:r>
+      <w:r>
+        <w:tab/>
+      </w:r>
+      <w:r>
+        <w:t>A real number equal to the vertical saturated hydraulic conductivity of the uns</w:t>
+      </w:r>
+      <w:r>
+        <w:t xml:space="preserve">aturated zone. </w:t>
+      </w:r>
+      <w:r>
+        <w:t>T</w:t>
+      </w:r>
+      <w:r>
+        <w:t xml:space="preserve">his variable is optional when using LPF or HUF, whereas it is </w:t>
+      </w:r>
+      <w:r>
+        <w:t>necessary when using BCF</w:t>
+      </w:r>
+      <w:r>
+        <w:t xml:space="preserve">. </w:t>
+      </w:r>
+      <w:r>
+        <w:t xml:space="preserve">This variable is read when ISFROPT is 3. </w:t>
+      </w:r>
+    </w:p>
+    <w:p/>
+    <w:p>
+      <w:r>
+        <w:t xml:space="preserve">Note </w:t>
+      </w:r>
+      <w:r>
+        <w:t>5</w:t>
+      </w:r>
+      <w:r>
+        <w:t xml:space="preserve">: Records are read in sequential order from upstream to downstream, first by segments, and then sequentially by reaches. Segments should be numbered in downstream order but this is not necessary. However, if the segments are not numbered in downstream order, the inflows and outflows from each segment will still be computed but the computed inflows into a segment from upstream tributary streams having a higher segment number will be from the previous iteration. Reaches must be listed and read in sequentially because the order determines the connections of inflows and outflows within a stream segment. </w:t>
+      </w:r>
+    </w:p>
+    <w:p/>
+    <w:p>
+      <w:r>
         <w:lastRenderedPageBreak/>
-        <w:t xml:space="preserve">IREACH </w:t>
-      </w:r>
-      <w:r>
-        <w:tab/>
-      </w:r>
-      <w:r>
-        <w:t xml:space="preserve">An integer value equal to the sequential number in a stream segment of this reach (where a reach corresponds to a single cell in the model). Numbering of reaches in a segment begins with 1 for the farthest upstream reach and continues in downstream order to the last reach of the segment. </w:t>
-      </w:r>
-    </w:p>
-    <w:p/>
-    <w:p>
-      <w:r>
-        <w:t xml:space="preserve">RCHLEN </w:t>
-      </w:r>
-      <w:r>
-        <w:tab/>
-      </w:r>
-      <w:r>
-        <w:t>A real number equal to the length of channel of the stream reach within this model cell. The length of a stream reach can exceed the model cell dimensions because of the meandering nature of many streams. The length is used to calculate the streambed conductance for this reach. Also, the sum of the lengths of all stream reaches within a segment is used to calculate the average slope of the channel for the segment and subsequently other values, such as the elevation of the streambed and stream stage.</w:t>
-      </w:r>
-    </w:p>
-    <w:p/>
-    <w:p>
-      <w:r>
-        <w:t xml:space="preserve">STRTOP </w:t>
-      </w:r>
-      <w:r>
-        <w:tab/>
-      </w:r>
-      <w:r>
-        <w:t>A real number equal to the top elevation of the streambed. This variable is read when ISFROPT is 1, 2, or 3.</w:t>
-      </w:r>
-    </w:p>
-    <w:p/>
-    <w:p>
-      <w:r>
-        <w:t xml:space="preserve">SLOPE </w:t>
-      </w:r>
-      <w:r>
-        <w:tab/>
-      </w:r>
-      <w:r>
-        <w:tab/>
-      </w:r>
-      <w:r>
-        <w:t xml:space="preserve">A real number equal to the stream slope across the reach. This variable is read when ISFROPT is 1, 2, or 3. </w:t>
-      </w:r>
-      <w:r>
-        <w:t>SLOPE must be greater than zero.</w:t>
-      </w:r>
-    </w:p>
-    <w:p/>
-    <w:p>
-      <w:r>
-        <w:t xml:space="preserve">STRTHICK </w:t>
-      </w:r>
-      <w:r>
-        <w:tab/>
-      </w:r>
-      <w:r>
-        <w:t>A real number equal to the thickness of the streambed. This variable is read when ISFROPT is 1, 2, or 3.</w:t>
-      </w:r>
-    </w:p>
-    <w:p/>
-    <w:p>
-      <w:r>
-        <w:t xml:space="preserve">STRHC1 </w:t>
-      </w:r>
-      <w:r>
-        <w:tab/>
-      </w:r>
-      <w:r>
-        <w:t>A real number equal to the hydraulic conductivity of the streambed. This variable is read when ISFROPT is 1, 2, or 3.</w:t>
-      </w:r>
-    </w:p>
-    <w:p/>
-    <w:p>
-      <w:r>
-        <w:t xml:space="preserve">THTS </w:t>
-      </w:r>
-      <w:r>
-        <w:tab/>
-      </w:r>
-      <w:r>
-        <w:tab/>
-      </w:r>
-      <w:r>
-        <w:t xml:space="preserve">A real number equal to the saturated volumetric water content in the unsaturated zone. This variable is read when ISFROPT is 2 or 3. </w:t>
-      </w:r>
-    </w:p>
-    <w:p/>
-    <w:p>
-      <w:r>
-        <w:t xml:space="preserve">THTI </w:t>
-      </w:r>
-      <w:r>
-        <w:tab/>
-      </w:r>
-      <w:r>
-        <w:tab/>
-      </w:r>
-      <w:r>
-        <w:t xml:space="preserve">A real number equal to the initial volumetric water content. THTI must be less than or equal to THTS and greater than or equal to THTS minus the specific yield defined in </w:t>
-      </w:r>
-      <w:r>
-        <w:t>BCF, LPF or</w:t>
-      </w:r>
-      <w:r>
-        <w:t xml:space="preserve"> </w:t>
-      </w:r>
-      <w:r>
-        <w:t>HUF</w:t>
-      </w:r>
-      <w:r>
-        <w:t xml:space="preserve">. This variable is read when ISFROPT is 2 or 3. </w:t>
-      </w:r>
-    </w:p>
-    <w:p/>
-    <w:p>
-      <w:r>
-        <w:t xml:space="preserve">EPS </w:t>
-      </w:r>
-      <w:r>
-        <w:tab/>
-      </w:r>
-      <w:r>
-        <w:tab/>
-      </w:r>
-      <w:r>
-        <w:t xml:space="preserve">A real number equal to the Brooks-Corey exponent used in the relation between water content and hydraulic conductivity within the unsaturated zone (Brooks and Corey, 1966). This variable is read when ISFROPT is 2 or 3. </w:t>
-      </w:r>
-    </w:p>
-    <w:p/>
-    <w:p>
-      <w:r>
-        <w:t xml:space="preserve">UHC </w:t>
-      </w:r>
-      <w:r>
-        <w:tab/>
-      </w:r>
-      <w:r>
-        <w:tab/>
-      </w:r>
-      <w:r>
-        <w:t>A real number equal to the vertical saturated hydraulic conductivity of the uns</w:t>
-      </w:r>
-      <w:r>
-        <w:t xml:space="preserve">aturated zone. </w:t>
-      </w:r>
-      <w:r>
-        <w:t>T</w:t>
-      </w:r>
-      <w:r>
-        <w:t xml:space="preserve">his variable is optional when using LPF or HUF, whereas it is </w:t>
-      </w:r>
-      <w:r>
-        <w:t>necessary when using BCF</w:t>
-      </w:r>
-      <w:r>
-        <w:t xml:space="preserve">. </w:t>
-      </w:r>
-      <w:r>
-        <w:t xml:space="preserve">This variable is read when ISFROPT is 3. </w:t>
-      </w:r>
-    </w:p>
-    <w:p/>
-    <w:p>
-      <w:r>
-        <w:t xml:space="preserve">Note 5: Records are read in sequential order from upstream to downstream, first by segments, and then sequentially by reaches. Segments should be numbered in downstream order but this is not necessary. However, if the segments are not numbered in downstream order, the inflows and outflows from each segment will still be computed but the computed inflows into a segment from upstream tributary streams having a higher segment number will be from the previous iteration. Reaches must be listed and read in sequentially because the order determines the connections of inflows and outflows within a stream segment. </w:t>
-      </w:r>
-    </w:p>
-    <w:p/>
-    <w:p>
-      <w:r>
-        <w:t>Note 6: The stream network is assumed to remain fixed geometrically over the duration of a simulation. The active part of the stream network, however, can be made to vary over time by making selected stream segments inactive for selected stress periods. This would be implemented by setting the streambed hydraulic conductivity, segment inflow, overland runoff, and direct precipitation to zero for the inactive segments in Items 4 or 6 for the specific stress periods when they are known to be inactive or dry.</w:t>
-      </w:r>
-    </w:p>
-    <w:p/>
-    <w:p>
-      <w:r>
-        <w:t xml:space="preserve">Note 7: If the model cell corresponding to a stream reach is inactive, the program will search for the uppermost active cell in the vertical column to apply the leakage. If there are no active cells or if the cell is a constant head, no interaction is allowed and flow in the reach is passed to the next reach. </w:t>
-      </w:r>
-    </w:p>
-    <w:p/>
-    <w:p>
-      <w:r>
-        <w:t xml:space="preserve">Note 8: When STRTOP, SLOPE, STRTHICK, and STRHC1 are specified for each reach, the variables are not read using Items 6b or 6c. </w:t>
-      </w:r>
-    </w:p>
-    <w:p/>
-    <w:p>
-      <w:r>
-        <w:t xml:space="preserve">Note 9: The residual water content for each cell is not specified by the user because it is calculated based on the specified saturated water content minus the specific yield of the active model cell corresponding to the stream reach. The calculation is performed internally to assure continuity between unsaturated and saturated zone storage. </w:t>
-      </w:r>
-    </w:p>
-    <w:p/>
-    <w:p>
-      <w:r>
-        <w:t>Note 10: Although unsaturated flow variables will not be used for reaches that are designated as ICALC = 0, 3, and 4 within the segment information, values must be included for all reaches when ISFROPT = 2 or 3. Dummy values may be used for reaches that are designated as ICALC = 0, 3, and 4.</w:t>
+        <w:t xml:space="preserve">Note </w:t>
+      </w:r>
+      <w:r>
+        <w:t>6</w:t>
+      </w:r>
+      <w:r>
+        <w:t>: The stream network is assumed to remain fixed geometrically over the duration of a simulation. The active part of the stream network, however, can be made to vary over time by making selected stream segments inactive for selected stress periods. This would be implemented by setting the streambed hydraulic conductivity, segment inflow, overland runoff, and direct precipitation to zero for the inactive segments in Items 4 or 6 for the specific stress periods when they are known to be inactive or dry.</w:t>
+      </w:r>
+    </w:p>
+    <w:p/>
+    <w:p>
+      <w:r>
+        <w:t xml:space="preserve">Note </w:t>
+      </w:r>
+      <w:r>
+        <w:t>7</w:t>
+      </w:r>
+      <w:r>
+        <w:t xml:space="preserve">: If the model cell corresponding to a stream reach is inactive, the program will search for the uppermost active cell in the vertical column to apply the leakage. If there are no active cells or if the cell is a constant head, no interaction is allowed and flow in the reach is passed to the next reach. </w:t>
+      </w:r>
+    </w:p>
+    <w:p/>
+    <w:p>
+      <w:r>
+        <w:t xml:space="preserve">Note </w:t>
+      </w:r>
+      <w:r>
+        <w:t>8</w:t>
+      </w:r>
+      <w:r>
+        <w:t xml:space="preserve">: When STRTOP, SLOPE, STRTHICK, and STRHC1 are specified for each reach, the variables are not read using Items 6b or 6c. </w:t>
+      </w:r>
+    </w:p>
+    <w:p/>
+    <w:p>
+      <w:r>
+        <w:t xml:space="preserve">Note </w:t>
+      </w:r>
+      <w:r>
+        <w:t>9</w:t>
+      </w:r>
+      <w:r>
+        <w:t xml:space="preserve">: The residual water content for each cell is not specified by the user because it is calculated based on the specified saturated water content minus the specific yield of the active model cell corresponding to the stream reach. The calculation is performed internally to assure continuity between unsaturated and saturated zone storage. </w:t>
+      </w:r>
+    </w:p>
+    <w:p/>
+    <w:p>
+      <w:r>
+        <w:t xml:space="preserve">Note </w:t>
+      </w:r>
+      <w:r>
+        <w:t>10</w:t>
+      </w:r>
+      <w:r>
+        <w:t>: Although unsaturated flow variables will not be used for reaches that are designated as ICALC = 0, 3, and 4 within the segment information, values must be included for all reaches when ISFROPT = 2 or 3. Dummy values may be used for reaches that are designated as ICALC = 0, 3, and 4.</w:t>
       </w:r>
     </w:p>
     <w:p/>
@@ -2051,8 +2327,13 @@
     </w:p>
     <w:p/>
     <w:p>
-      <w:r>
-        <w:t xml:space="preserve">Parval </w:t>
+      <w:proofErr w:type="spellStart"/>
+      <w:r>
+        <w:t>Parval</w:t>
+      </w:r>
+      <w:proofErr w:type="spellEnd"/>
+      <w:r>
+        <w:t xml:space="preserve"> </w:t>
       </w:r>
       <w:r>
         <w:tab/>
@@ -2206,6 +2487,7 @@
           <w:b/>
           <w:bCs/>
         </w:rPr>
+        <w:lastRenderedPageBreak/>
         <w:t>4a</w:t>
       </w:r>
       <w:r>
@@ -2248,7 +2530,6 @@
     <w:p/>
     <w:p>
       <w:r>
-        <w:lastRenderedPageBreak/>
         <w:t xml:space="preserve">NSEG </w:t>
       </w:r>
       <w:r>
@@ -2414,7 +2695,11 @@
         </w:r>
       </w:smartTag>
       <w:r>
-        <w:t xml:space="preserve">) is greater than the flow available in the stream segment from which the diversion is made, no water is diverted from the stream. This approach assumes that once flow in the stream is sufficiently low, diversions from the stream cease, and is the “priority” algorithm that originally was programmed into the </w:t>
+        <w:t xml:space="preserve">) is greater than the flow available in the stream segment from which the diversion is made, no water is diverted from the stream. This approach assumes that once </w:t>
+      </w:r>
+      <w:r>
+        <w:lastRenderedPageBreak/>
+        <w:t xml:space="preserve">flow in the stream is sufficiently low, diversions from the stream cease, and is the “priority” algorithm that originally was programmed into the </w:t>
       </w:r>
       <w:smartTag w:uri="urn:schemas-microsoft-com:office:smarttags" w:element="stockticker">
         <w:r>
@@ -2422,12 +2707,28 @@
         </w:r>
       </w:smartTag>
       <w:r>
-        <w:t xml:space="preserve">1 Package (Prudic, 1989). </w:t>
-      </w:r>
-    </w:p>
-    <w:p>
-      <w:r>
-        <w:t xml:space="preserve">• When IPRIOR = -2, then the amount of the diversion is computed asa fraction of the available flow in segment IUPSEG; in this case, 0.0 ≤ </w:t>
+        <w:t>1 Package (</w:t>
+      </w:r>
+      <w:proofErr w:type="spellStart"/>
+      <w:r>
+        <w:t>Prudic</w:t>
+      </w:r>
+      <w:proofErr w:type="spellEnd"/>
+      <w:r>
+        <w:t xml:space="preserve">, 1989). </w:t>
+      </w:r>
+    </w:p>
+    <w:p>
+      <w:r>
+        <w:t xml:space="preserve">• When IPRIOR = -2, then the amount of the diversion is computed </w:t>
+      </w:r>
+      <w:proofErr w:type="spellStart"/>
+      <w:r>
+        <w:t>asa</w:t>
+      </w:r>
+      <w:proofErr w:type="spellEnd"/>
+      <w:r>
+        <w:t xml:space="preserve"> fraction of the available flow in segment IUPSEG; in this case, 0.0 ≤ </w:t>
       </w:r>
       <w:smartTag w:uri="urn:schemas-microsoft-com:office:smarttags" w:element="stockticker">
         <w:r>
@@ -2456,7 +2757,15 @@
         </w:r>
       </w:smartTag>
       <w:r>
-        <w:t>. This represents a flood-control type of diversion, as described by Danskin and Hanson (2002).</w:t>
+        <w:t xml:space="preserve">. This represents a flood-control type of diversion, as described by </w:t>
+      </w:r>
+      <w:proofErr w:type="spellStart"/>
+      <w:r>
+        <w:t>Danskin</w:t>
+      </w:r>
+      <w:proofErr w:type="spellEnd"/>
+      <w:r>
+        <w:t xml:space="preserve"> and Hanson (2002).</w:t>
       </w:r>
     </w:p>
     <w:p/>
@@ -2468,11 +2777,7 @@
         <w:tab/>
       </w:r>
       <w:r>
-        <w:t xml:space="preserve">An integer value specified only when ICALC = 4. It is used to dimension a table relating streamflow with stream depth and width as specified in Items 4e and 6e. NSTRPTS must be at least 2 but not more </w:t>
-      </w:r>
-      <w:r>
-        <w:lastRenderedPageBreak/>
-        <w:t>than 50. If the table exceeds 3 × 50 (for streamflow, stream depth, and width) values, then MAXPTS in the allocation subroutine GWF1SFR1ALP will need to be increased from 3 × 50 to 3 × (the desired maximum value).</w:t>
+        <w:t>An integer value specified only when ICALC = 4. It is used to dimension a table relating streamflow with stream depth and width as specified in Items 4e and 6e. NSTRPTS must be at least 2 but not more than 50. If the table exceeds 3 × 50 (for streamflow, stream depth, and width) values, then MAXPTS in the allocation subroutine GWF1SFR1ALP will need to be increased from 3 × 50 to 3 × (the desired maximum value).</w:t>
       </w:r>
     </w:p>
     <w:p/>
@@ -2518,7 +2823,15 @@
         </w:r>
       </w:smartTag>
       <w:r>
-        <w:t xml:space="preserve"> defines additional specified inflow to or withdrawal from the first reach of the segment (that is, in addition to the discharge from the upstream segment of which this is a tributary). This additional flow does not interact with the ground-water system. For example, a positive number might be used to represent direct outflow into a stream from a sewage treatment plant, whereas a negative number might be used to represent pumpage directly from a stream into an intake pipe for a municipal water treatment plant. (Also see additional explanatory notes below.) </w:t>
+        <w:t xml:space="preserve"> defines additional specified inflow to or withdrawal from the first reach of the segment (that is, in addition to the discharge from the upstream segment of which this is a tributary). This additional flow does not interact with the ground-water system. For example, a positive number might be used to represent direct outflow into a stream from a sewage treatment plant, whereas a negative number might be used to represent </w:t>
+      </w:r>
+      <w:proofErr w:type="spellStart"/>
+      <w:r>
+        <w:t>pumpage</w:t>
+      </w:r>
+      <w:proofErr w:type="spellEnd"/>
+      <w:r>
+        <w:t xml:space="preserve"> directly from a stream into an intake pipe for a municipal water treatment plant. (Also see additional explanatory notes below.) </w:t>
       </w:r>
     </w:p>
     <w:p>
@@ -2926,6 +3239,7 @@
     </w:p>
     <w:p/>
     <w:p>
+      <w:proofErr w:type="spellStart"/>
       <w:r>
         <w:t>XCPT</w:t>
       </w:r>
@@ -2934,50 +3248,88 @@
           <w:i/>
           <w:iCs/>
         </w:rPr>
-        <w:t xml:space="preserve">i </w:t>
-      </w:r>
+        <w:t>i</w:t>
+      </w:r>
+      <w:proofErr w:type="spellEnd"/>
       <w:r>
         <w:rPr>
           <w:i/>
           <w:iCs/>
         </w:rPr>
-        <w:tab/>
-      </w:r>
-      <w:r>
-        <w:t>A real number that is the distance relative to the left bank of the stream channel (when looking downstream) for the eight points (XCPT1 through XCPT8) used to describe the geometry of this segment of the stream channel. By definition, location XCPT1 represents the left edge of the channel cross section, and its value should be set equal to 0.0; values XCPT2 through XCPT8 should equal to or be greater than the previous distance.</w:t>
-      </w:r>
-    </w:p>
-    <w:p/>
-    <w:p>
-      <w:r>
-        <w:t>ZCPT</w:t>
+        <w:t xml:space="preserve"> </w:t>
       </w:r>
       <w:r>
         <w:rPr>
           <w:i/>
           <w:iCs/>
         </w:rPr>
-        <w:t xml:space="preserve">i </w:t>
+        <w:tab/>
+      </w:r>
+      <w:r>
+        <w:t>A real number that is the distance relative to the left bank of the stream channel (when looking downstream) for the eight points (XCPT1 through XCPT8) used to describe the geometry of this segment of the stream channel. By definition, location XCPT1 represents the left edge of the channel cross section, and its value should be set equal to 0.0; values XCPT2 through XCPT8 should equal to or be greater than the previous distance.</w:t>
+      </w:r>
+    </w:p>
+    <w:p/>
+    <w:p>
+      <w:proofErr w:type="spellStart"/>
+      <w:r>
+        <w:t>ZCPT</w:t>
       </w:r>
       <w:r>
         <w:rPr>
           <w:i/>
           <w:iCs/>
         </w:rPr>
-        <w:tab/>
-      </w:r>
-      <w:r>
-        <w:t>A real number that is the height relative to the top of the lowest elevation of the streambed (thalweg). One value (ZCPT1 through ZCPT8) is needed for each of the eight horizontal distances defined by XCPT</w:t>
-      </w:r>
+        <w:t>i</w:t>
+      </w:r>
+      <w:proofErr w:type="spellEnd"/>
       <w:r>
         <w:rPr>
           <w:i/>
           <w:iCs/>
         </w:rPr>
+        <w:t xml:space="preserve"> </w:t>
+      </w:r>
+      <w:r>
+        <w:rPr>
+          <w:i/>
+          <w:iCs/>
+        </w:rPr>
+        <w:tab/>
+      </w:r>
+      <w:r>
+        <w:t>A real number that is the height relative to the top of the lowest elevation of the streambed (</w:t>
+      </w:r>
+      <w:proofErr w:type="spellStart"/>
+      <w:r>
+        <w:t>thalweg</w:t>
+      </w:r>
+      <w:proofErr w:type="spellEnd"/>
+      <w:r>
+        <w:t xml:space="preserve">). One value (ZCPT1 through ZCPT8) is needed for each of the eight horizontal distances defined by </w:t>
+      </w:r>
+      <w:proofErr w:type="spellStart"/>
+      <w:r>
+        <w:t>XCPT</w:t>
+      </w:r>
+      <w:r>
+        <w:rPr>
+          <w:i/>
+          <w:iCs/>
+        </w:rPr>
         <w:t>i</w:t>
       </w:r>
-      <w:r>
-        <w:t xml:space="preserve">. The location of the thalweg (set equal to 0.0) can be any location from XCPT2 through XCPT7. </w:t>
+      <w:proofErr w:type="spellEnd"/>
+      <w:r>
+        <w:t xml:space="preserve">. The location of the </w:t>
+      </w:r>
+      <w:proofErr w:type="spellStart"/>
+      <w:r>
+        <w:t>thalweg</w:t>
+      </w:r>
+      <w:proofErr w:type="spellEnd"/>
+      <w:r>
+        <w:t xml:space="preserve"> (set equal to 0.0) can be any location from XCPT2 through XCPT7. </w:t>
       </w:r>
     </w:p>
     <w:p/>
@@ -3036,7 +3388,6 @@
     <w:p/>
     <w:p>
       <w:r>
-        <w:lastRenderedPageBreak/>
         <w:t xml:space="preserve">DPTHTAB </w:t>
       </w:r>
       <w:r>
@@ -3171,7 +3522,15 @@
     <w:p/>
     <w:p>
       <w:r>
-        <w:t xml:space="preserve">If Ground-Water Transport (GWT) Process is active (Ftype “GWT” exists), then read Part </w:t>
+        <w:t>If Ground-Water Transport (GWT) Process is active (</w:t>
+      </w:r>
+      <w:proofErr w:type="spellStart"/>
+      <w:r>
+        <w:t>Ftype</w:t>
+      </w:r>
+      <w:proofErr w:type="spellEnd"/>
+      <w:r>
+        <w:t xml:space="preserve"> “GWT” exists), then read Part </w:t>
       </w:r>
       <w:r>
         <w:t>4</w:t>
@@ -3303,7 +3662,15 @@
         <w:tab/>
       </w:r>
       <w:r>
-        <w:t>An integer value that is the number of solutes that are being simulated. The version of the Ground-Water Flow (GWT) Process for MODFLOW-2000 (MODFLOW-GWT) documented by Konikow and others (1996) is limited to simulating one solute, and until a new version is released, NSOL must be 1.</w:t>
+        <w:t xml:space="preserve">An integer value that is the number of solutes that are being simulated. The version of the Ground-Water Flow (GWT) Process for MODFLOW-2000 (MODFLOW-GWT) documented by </w:t>
+      </w:r>
+      <w:proofErr w:type="spellStart"/>
+      <w:r>
+        <w:t>Konikow</w:t>
+      </w:r>
+      <w:proofErr w:type="spellEnd"/>
+      <w:r>
+        <w:t xml:space="preserve"> and others (1996) is limited to simulating one solute, and until a new version is released, NSOL must be 1.</w:t>
       </w:r>
     </w:p>
     <w:p/>
@@ -3342,7 +3709,6 @@
     <w:p/>
     <w:p>
       <w:r>
-        <w:lastRenderedPageBreak/>
         <w:t xml:space="preserve">Note </w:t>
       </w:r>
       <w:r>
@@ -3445,7 +3811,15 @@
         <w:t>8</w:t>
       </w:r>
       <w:r>
-        <w:t>: If the Lake (LAK3) Package (Merritt and Konikow, 2000) is also implemented, then flow out of the lake into</w:t>
+        <w:t xml:space="preserve">: If the Lake (LAK3) Package (Merritt and </w:t>
+      </w:r>
+      <w:proofErr w:type="spellStart"/>
+      <w:r>
+        <w:t>Konikow</w:t>
+      </w:r>
+      <w:proofErr w:type="spellEnd"/>
+      <w:r>
+        <w:t>, 2000) is also implemented, then flow out of the lake into</w:t>
       </w:r>
       <w:r>
         <w:t xml:space="preserve"> </w:t>
@@ -3488,13 +3862,22 @@
     <w:p/>
     <w:p>
       <w:r>
+        <w:lastRenderedPageBreak/>
         <w:t xml:space="preserve">Note </w:t>
       </w:r>
       <w:r>
         <w:t>20</w:t>
       </w:r>
       <w:r>
-        <w:t xml:space="preserve">: The version of MODFLOW-GWT documented by Konikow and others (1996) is limited to simulating one solute, and until a new multi-species version is released, NSOL automatically defaults to a value of 1. </w:t>
+        <w:t xml:space="preserve">: The version of MODFLOW-GWT documented by </w:t>
+      </w:r>
+      <w:proofErr w:type="spellStart"/>
+      <w:r>
+        <w:t>Konikow</w:t>
+      </w:r>
+      <w:proofErr w:type="spellEnd"/>
+      <w:r>
+        <w:t xml:space="preserve"> and others (1996) is limited to simulating one solute, and until a new multi-species version is released, NSOL automatically defaults to a value of 1. </w:t>
       </w:r>
     </w:p>
     <w:p/>
@@ -3543,11 +3926,7 @@
         <w:tab/>
       </w:r>
       <w:r>
-        <w:t xml:space="preserve">An integer value for reusing or reading stream segment data that can change each stress period. ITMP = 0 when all stream segment data is defined by Item 4 (NSFRPAR &gt; 0; number of stream parameters is greater than 0). If ITMP &lt; 0, then stream segment data not defined in Item 4 will be reused from the last stress period (Item 6 is not read for the current stress period). If ITMP &gt; 0, then stream segment data not defined in Item 4 </w:t>
-      </w:r>
-      <w:r>
-        <w:lastRenderedPageBreak/>
-        <w:t>(for a number of segments equal to the value of ITMP) will be defined in Item 6 below. ITMP must be defined ≥ 0 for the first stress period of a simulation.</w:t>
+        <w:t>An integer value for reusing or reading stream segment data that can change each stress period. ITMP = 0 when all stream segment data is defined by Item 4 (NSFRPAR &gt; 0; number of stream parameters is greater than 0). If ITMP &lt; 0, then stream segment data not defined in Item 4 will be reused from the last stress period (Item 6 is not read for the current stress period). If ITMP &gt; 0, then stream segment data not defined in Item 4 (for a number of segments equal to the value of ITMP) will be defined in Item 6 below. ITMP must be defined ≥ 0 for the first stress period of a simulation.</w:t>
       </w:r>
     </w:p>
     <w:p/>
@@ -3718,6 +4097,7 @@
     <w:p/>
     <w:p>
       <w:r>
+        <w:lastRenderedPageBreak/>
         <w:t xml:space="preserve">WIDTH1  </w:t>
       </w:r>
       <w:r>
@@ -3974,294 +4354,306 @@
       <w:r>
         <w:t>T</w:t>
       </w:r>
+      <w:r>
+        <w:t xml:space="preserve">his variable is required when using </w:t>
+      </w:r>
+      <w:r>
+        <w:t>BCF</w:t>
+      </w:r>
+      <w:r>
+        <w:t>, whereas it is optional when using LPF</w:t>
+      </w:r>
+      <w:r>
+        <w:t xml:space="preserve"> or HUF</w:t>
+      </w:r>
+      <w:r>
+        <w:t>.</w:t>
+      </w:r>
+      <w:r>
+        <w:t xml:space="preserve"> This variable is read only for the first stress period when ICALC is 1 or 2 and ISFROPT is 5.</w:t>
+      </w:r>
+    </w:p>
+    <w:p/>
+    <w:p>
+      <w:r>
+        <w:t>Note 2</w:t>
+      </w:r>
+      <w:r>
+        <w:t>2</w:t>
+      </w:r>
+      <w:r>
+        <w:t xml:space="preserve">:  Stream properties and stresses are assumed to be constant and uniform within a single stream segment. Additionally, hydraulic conductivity, streambed thickness, elevation of the top of streambed, stream width, and stream depth may vary smoothly and linearly within a single stream segment. For these variables, data values at the upstream end of the segment are described in Item </w:t>
+      </w:r>
+      <w:r>
+        <w:t>6</w:t>
+      </w:r>
+      <w:r>
+        <w:t xml:space="preserve">b </w:t>
+      </w:r>
+      <w:r>
+        <w:t xml:space="preserve">and data values at the downstream end of the segment are described in Item </w:t>
+      </w:r>
+      <w:r>
+        <w:t>6</w:t>
+      </w:r>
+      <w:r>
+        <w:t>c</w:t>
+      </w:r>
+      <w:r>
+        <w:t xml:space="preserve">. Values of these variables for individual reaches of a segment are estimated using linear interpolation. To make any variable the same throughout the segment, simply specify equal values in Items </w:t>
+      </w:r>
+      <w:r>
+        <w:t>6</w:t>
+      </w:r>
+      <w:r>
+        <w:t xml:space="preserve">b </w:t>
+      </w:r>
+      <w:r>
+        <w:t xml:space="preserve">and </w:t>
+      </w:r>
+      <w:r>
+        <w:t>6</w:t>
+      </w:r>
+      <w:r>
+        <w:t>c</w:t>
+      </w:r>
+      <w:r>
+        <w:t xml:space="preserve">. The two elevations in Items </w:t>
+      </w:r>
+      <w:r>
+        <w:t>6</w:t>
+      </w:r>
+      <w:r>
+        <w:t xml:space="preserve">b </w:t>
+      </w:r>
+      <w:r>
+        <w:t xml:space="preserve">and </w:t>
+      </w:r>
+      <w:r>
+        <w:t>6</w:t>
+      </w:r>
+      <w:r>
+        <w:t xml:space="preserve">c </w:t>
+      </w:r>
+      <w:r>
+        <w:t xml:space="preserve">are used in conjunction with the total length of the stream segment (calculated from RCHLEN given for each reach in Item 2) to compute the slope of the stream and the elevations for any intermediate reaches. The streambed thickness is subtracted from the top of the streambed elevations to calculate the elevations of the bottom of the streambed (used in calculations of </w:t>
+      </w:r>
+      <w:proofErr w:type="spellStart"/>
+      <w:r>
+        <w:t>leakeage</w:t>
+      </w:r>
+      <w:proofErr w:type="spellEnd"/>
+      <w:r>
+        <w:t>).</w:t>
+      </w:r>
+    </w:p>
+    <w:p/>
+    <w:p>
+      <w:r>
+        <w:t>If ICALC = 2:</w:t>
+      </w:r>
+    </w:p>
+    <w:p/>
+    <w:p>
+      <w:r>
+        <w:rPr>
+          <w:b/>
+          <w:bCs/>
+        </w:rPr>
+        <w:t>6d</w:t>
+      </w:r>
+      <w:r>
+        <w:t xml:space="preserve">. </w:t>
+      </w:r>
+      <w:r>
+        <w:tab/>
+      </w:r>
+      <w:r>
+        <w:t xml:space="preserve">Data: XCPT1 XCPT2 </w:t>
+      </w:r>
+      <w:r>
+        <w:rPr>
+          <w:b/>
+          <w:bCs/>
+        </w:rPr>
+        <w:t xml:space="preserve">... </w:t>
+      </w:r>
+      <w:r>
+        <w:t xml:space="preserve">XCPT8 </w:t>
+      </w:r>
+    </w:p>
+    <w:p>
+      <w:pPr>
+        <w:ind w:firstLine="720"/>
+      </w:pPr>
+      <w:r>
+        <w:t xml:space="preserve">Data: ZCPT1 ZCPT2 </w:t>
+      </w:r>
+      <w:r>
+        <w:rPr>
+          <w:b/>
+          <w:bCs/>
+        </w:rPr>
+        <w:t xml:space="preserve">... </w:t>
+      </w:r>
+      <w:r>
+        <w:t>ZCPT8</w:t>
+      </w:r>
+    </w:p>
+    <w:p/>
+    <w:p>
+      <w:r>
+        <w:t xml:space="preserve">See Item 4, Part 4e for variable definitions. These variables are read only for the first stress period when ISFROPT is 2, 3, 4, or 5. </w:t>
+      </w:r>
+    </w:p>
+    <w:p/>
+    <w:p/>
+    <w:p>
+      <w:r>
+        <w:t>If ICALC = 4:</w:t>
+      </w:r>
+    </w:p>
+    <w:p/>
+    <w:p>
+      <w:r>
+        <w:rPr>
+          <w:b/>
+          <w:bCs/>
+        </w:rPr>
+        <w:t>6e</w:t>
+      </w:r>
+      <w:r>
+        <w:t xml:space="preserve">. </w:t>
+      </w:r>
+      <w:r>
+        <w:tab/>
+      </w:r>
+      <w:r>
+        <w:t xml:space="preserve">Data: FLOWTAB(1) FLOWTAB(2) </w:t>
+      </w:r>
+      <w:r>
+        <w:rPr>
+          <w:b/>
+          <w:bCs/>
+        </w:rPr>
+        <w:t xml:space="preserve">... </w:t>
+      </w:r>
+      <w:r>
+        <w:t xml:space="preserve">FLOWTAB(NSTRPTS) </w:t>
+      </w:r>
+    </w:p>
+    <w:p>
+      <w:pPr>
+        <w:ind w:firstLine="720"/>
+      </w:pPr>
+      <w:r>
+        <w:t xml:space="preserve">Data: DPTHTAB(1) DPTHTAB(2) </w:t>
+      </w:r>
+      <w:r>
+        <w:rPr>
+          <w:b/>
+          <w:bCs/>
+        </w:rPr>
+        <w:t xml:space="preserve">... </w:t>
+      </w:r>
+      <w:r>
+        <w:t xml:space="preserve">DPTHTAB(NSTRPTS) </w:t>
+      </w:r>
+    </w:p>
+    <w:p>
+      <w:pPr>
+        <w:ind w:firstLine="720"/>
+      </w:pPr>
+      <w:r>
+        <w:t xml:space="preserve">Data: WDTHTAB(1) WDTHTAB(2) </w:t>
+      </w:r>
+      <w:r>
+        <w:rPr>
+          <w:b/>
+          <w:bCs/>
+        </w:rPr>
+        <w:t xml:space="preserve">... </w:t>
+      </w:r>
+      <w:r>
+        <w:t xml:space="preserve">WDTHTAB(NSTRPTS) </w:t>
+      </w:r>
+    </w:p>
+    <w:p/>
+    <w:p>
+      <w:r>
+        <w:t>See Item 4, Part 4</w:t>
+      </w:r>
+      <w:r>
+        <w:t>f</w:t>
+      </w:r>
+      <w:r>
+        <w:t xml:space="preserve"> for variable definitions. </w:t>
+      </w:r>
+    </w:p>
+    <w:p/>
+    <w:p/>
+    <w:p>
+      <w:r>
+        <w:t xml:space="preserve">If keyword TABFILES has been specified, repeat Item </w:t>
+      </w:r>
+      <w:r>
+        <w:t xml:space="preserve"> </w:t>
+      </w:r>
+      <w:r>
+        <w:t>6</w:t>
+      </w:r>
+      <w:r>
+        <w:t xml:space="preserve">f </w:t>
+      </w:r>
+      <w:r>
+        <w:t xml:space="preserve"> </w:t>
+      </w:r>
+      <w:r>
+        <w:t>NUMTAB times for the first stress period only:</w:t>
+      </w:r>
+    </w:p>
+    <w:p/>
+    <w:p>
+      <w:r>
+        <w:t>6</w:t>
+      </w:r>
+      <w:r>
+        <w:t>f</w:t>
+      </w:r>
+      <w:r>
+        <w:t>. Data:  SEGNUM NUMVAL IUNIT</w:t>
+      </w:r>
+    </w:p>
+    <w:p/>
+    <w:p>
+      <w:r>
+        <w:t>See Item 4, Part 4g for variable definitions</w:t>
+      </w:r>
+      <w:r>
+        <w:t>. See</w:t>
+      </w:r>
+      <w:r>
+        <w:t xml:space="preserve"> note 11 for details</w:t>
+      </w:r>
+      <w:r>
+        <w:t>.</w:t>
+      </w:r>
       <w:bookmarkStart w:id="0" w:name="_GoBack"/>
       <w:bookmarkEnd w:id="0"/>
-      <w:r>
-        <w:t xml:space="preserve">his variable is required when using </w:t>
-      </w:r>
-      <w:r>
-        <w:t>BCF</w:t>
-      </w:r>
-      <w:r>
-        <w:t>, whereas it is optional when using LPF</w:t>
-      </w:r>
-      <w:r>
-        <w:t xml:space="preserve"> or HUF</w:t>
-      </w:r>
-      <w:r>
-        <w:t>.</w:t>
-      </w:r>
-      <w:r>
-        <w:t xml:space="preserve"> This variable is read only for the first stress period when ICALC is 1 or 2 and ISFROPT is 5.</w:t>
-      </w:r>
-    </w:p>
-    <w:p/>
-    <w:p>
-      <w:r>
-        <w:t>Note 2</w:t>
-      </w:r>
-      <w:r>
-        <w:t>2</w:t>
-      </w:r>
-      <w:r>
-        <w:t xml:space="preserve">:  Stream properties and stresses are assumed to be constant and uniform within a single stream segment. Additionally, hydraulic conductivity, streambed thickness, elevation of the top of streambed, stream width, and </w:t>
-      </w:r>
-      <w:r>
-        <w:lastRenderedPageBreak/>
-        <w:t xml:space="preserve">stream depth may vary smoothly and linearly within a single stream segment. For these variables, data values at the upstream end of the segment are described in Item </w:t>
-      </w:r>
-      <w:r>
-        <w:t>6</w:t>
-      </w:r>
-      <w:r>
-        <w:t xml:space="preserve">b </w:t>
-      </w:r>
-      <w:r>
-        <w:t xml:space="preserve">and data values at the downstream end of the segment are described in Item </w:t>
-      </w:r>
-      <w:r>
-        <w:t>6</w:t>
-      </w:r>
-      <w:r>
-        <w:t>c</w:t>
-      </w:r>
-      <w:r>
-        <w:t xml:space="preserve">. Values of these variables for individual reaches of a segment are estimated using linear interpolation. To make any variable the same throughout the segment, simply specify equal values in Items </w:t>
-      </w:r>
-      <w:r>
-        <w:t>6</w:t>
-      </w:r>
-      <w:r>
-        <w:t xml:space="preserve">b </w:t>
-      </w:r>
-      <w:r>
-        <w:t xml:space="preserve">and </w:t>
-      </w:r>
-      <w:r>
-        <w:t>6</w:t>
-      </w:r>
-      <w:r>
-        <w:t>c</w:t>
-      </w:r>
-      <w:r>
-        <w:t xml:space="preserve">. The two elevations in Items </w:t>
-      </w:r>
-      <w:r>
-        <w:t>6</w:t>
-      </w:r>
-      <w:r>
-        <w:t xml:space="preserve">b </w:t>
-      </w:r>
-      <w:r>
-        <w:t xml:space="preserve">and </w:t>
-      </w:r>
-      <w:r>
-        <w:t>6</w:t>
-      </w:r>
-      <w:r>
-        <w:t xml:space="preserve">c </w:t>
-      </w:r>
-      <w:r>
-        <w:t>are used in conjunction with the total length of the stream segment (calculated from RCHLEN given for each reach in Item 2) to compute the slope of the stream and the elevations for any intermediate reaches. The streambed thickness is subtracted from the top of the streambed elevations to calculate the elevations of the bottom of the streambed (used in calculations of leakeage).</w:t>
-      </w:r>
-    </w:p>
-    <w:p/>
-    <w:p>
-      <w:r>
-        <w:t>If ICALC = 2:</w:t>
-      </w:r>
-    </w:p>
-    <w:p/>
-    <w:p>
-      <w:r>
-        <w:rPr>
-          <w:b/>
-          <w:bCs/>
-        </w:rPr>
-        <w:t>6d</w:t>
-      </w:r>
-      <w:r>
-        <w:t xml:space="preserve">. </w:t>
-      </w:r>
-      <w:r>
-        <w:tab/>
-      </w:r>
-      <w:r>
-        <w:t xml:space="preserve">Data: XCPT1 XCPT2 </w:t>
-      </w:r>
-      <w:r>
-        <w:rPr>
-          <w:b/>
-          <w:bCs/>
-        </w:rPr>
-        <w:t xml:space="preserve">... </w:t>
-      </w:r>
-      <w:r>
-        <w:t xml:space="preserve">XCPT8 </w:t>
-      </w:r>
-    </w:p>
-    <w:p>
-      <w:pPr>
-        <w:ind w:firstLine="720"/>
-      </w:pPr>
-      <w:r>
-        <w:t xml:space="preserve">Data: ZCPT1 ZCPT2 </w:t>
-      </w:r>
-      <w:r>
-        <w:rPr>
-          <w:b/>
-          <w:bCs/>
-        </w:rPr>
-        <w:t xml:space="preserve">... </w:t>
-      </w:r>
-      <w:r>
-        <w:t>ZCPT8</w:t>
-      </w:r>
-    </w:p>
-    <w:p/>
-    <w:p>
-      <w:r>
-        <w:t xml:space="preserve">See Item 4, Part 4e for variable definitions. These variables are read only for the first stress period when ISFROPT is 2, 3, 4, or 5. </w:t>
-      </w:r>
-    </w:p>
-    <w:p/>
-    <w:p/>
-    <w:p>
-      <w:r>
-        <w:t>If ICALC = 4:</w:t>
-      </w:r>
-    </w:p>
-    <w:p/>
-    <w:p>
-      <w:r>
-        <w:rPr>
-          <w:b/>
-          <w:bCs/>
-        </w:rPr>
-        <w:t>6e</w:t>
-      </w:r>
-      <w:r>
-        <w:t xml:space="preserve">. </w:t>
-      </w:r>
-      <w:r>
-        <w:tab/>
-      </w:r>
-      <w:r>
-        <w:t xml:space="preserve">Data: FLOWTAB(1) FLOWTAB(2) </w:t>
-      </w:r>
-      <w:r>
-        <w:rPr>
-          <w:b/>
-          <w:bCs/>
-        </w:rPr>
-        <w:t xml:space="preserve">... </w:t>
-      </w:r>
-      <w:r>
-        <w:t xml:space="preserve">FLOWTAB(NSTRPTS) </w:t>
-      </w:r>
-    </w:p>
-    <w:p>
-      <w:pPr>
-        <w:ind w:firstLine="720"/>
-      </w:pPr>
-      <w:r>
-        <w:t xml:space="preserve">Data: DPTHTAB(1) DPTHTAB(2) </w:t>
-      </w:r>
-      <w:r>
-        <w:rPr>
-          <w:b/>
-          <w:bCs/>
-        </w:rPr>
-        <w:t xml:space="preserve">... </w:t>
-      </w:r>
-      <w:r>
-        <w:t xml:space="preserve">DPTHTAB(NSTRPTS) </w:t>
-      </w:r>
-    </w:p>
-    <w:p>
-      <w:pPr>
-        <w:ind w:firstLine="720"/>
-      </w:pPr>
-      <w:r>
-        <w:t xml:space="preserve">Data: WDTHTAB(1) WDTHTAB(2) </w:t>
-      </w:r>
-      <w:r>
-        <w:rPr>
-          <w:b/>
-          <w:bCs/>
-        </w:rPr>
-        <w:t xml:space="preserve">... </w:t>
-      </w:r>
-      <w:r>
-        <w:t xml:space="preserve">WDTHTAB(NSTRPTS) </w:t>
-      </w:r>
-    </w:p>
-    <w:p/>
-    <w:p>
-      <w:r>
-        <w:t>See Item 4, Part 4</w:t>
-      </w:r>
-      <w:r>
-        <w:t>f</w:t>
-      </w:r>
-      <w:r>
-        <w:t xml:space="preserve"> for variable definitions. </w:t>
-      </w:r>
-    </w:p>
-    <w:p/>
-    <w:p/>
-    <w:p>
-      <w:r>
-        <w:t xml:space="preserve">If keyword TABFILES has been specified, repeat Item </w:t>
-      </w:r>
-      <w:r>
-        <w:t xml:space="preserve"> </w:t>
-      </w:r>
-      <w:r>
-        <w:t>6</w:t>
-      </w:r>
-      <w:r>
-        <w:t xml:space="preserve">f </w:t>
-      </w:r>
-      <w:r>
-        <w:t xml:space="preserve"> </w:t>
-      </w:r>
-      <w:r>
-        <w:t>NUMTAB times for the first stress period only:</w:t>
-      </w:r>
-    </w:p>
-    <w:p/>
-    <w:p>
-      <w:r>
-        <w:t>6</w:t>
-      </w:r>
-      <w:r>
-        <w:t>f</w:t>
-      </w:r>
-      <w:r>
-        <w:t>. Data:  SEGNUM NUMVAL IUNIT</w:t>
-      </w:r>
-    </w:p>
-    <w:p/>
-    <w:p>
-      <w:r>
-        <w:t>See Item 4, Part 4g for variable definitions</w:t>
-      </w:r>
-      <w:r>
-        <w:t>. See</w:t>
-      </w:r>
-      <w:r>
-        <w:t xml:space="preserve"> note 11 for details</w:t>
-      </w:r>
-      <w:r>
-        <w:t>.</w:t>
-      </w:r>
-    </w:p>
-    <w:p/>
-    <w:p/>
-    <w:p>
-      <w:r>
-        <w:t>If Ground-Water Transport (GWT) Process is active (Ftype “GWT” exists), then read Part 6</w:t>
+    </w:p>
+    <w:p/>
+    <w:p/>
+    <w:p>
+      <w:r>
+        <w:t>If Ground-Water Transport (GWT) Process is active (</w:t>
+      </w:r>
+      <w:proofErr w:type="spellStart"/>
+      <w:r>
+        <w:t>Ftype</w:t>
+      </w:r>
+      <w:proofErr w:type="spellEnd"/>
+      <w:r>
+        <w:t xml:space="preserve"> “GWT” exists), then read Part 6</w:t>
       </w:r>
       <w:r>
         <w:t>g</w:t>
@@ -4381,6 +4773,7 @@
     <w:p/>
     <w:p>
       <w:r>
+        <w:lastRenderedPageBreak/>
         <w:t>Note 24: If ITMP ≤ 0, then Item 6 is excluded for this stress period. If ITMP &lt; 0, then values for Item 6 from the previous stress period are reused. If ITMP = 0, then no Item 6 records are read, and all segments must be defined using parameters.</w:t>
       </w:r>
     </w:p>
@@ -4445,22 +4838,37 @@
         <w:t>7</w:t>
       </w:r>
       <w:r>
-        <w:t xml:space="preserve">. Data: Pname </w:t>
+        <w:t xml:space="preserve">. Data: </w:t>
+      </w:r>
+      <w:proofErr w:type="spellStart"/>
+      <w:r>
+        <w:t>Pname</w:t>
+      </w:r>
+      <w:proofErr w:type="spellEnd"/>
+      <w:r>
+        <w:t xml:space="preserve"> </w:t>
       </w:r>
       <w:r>
         <w:t>{</w:t>
       </w:r>
+      <w:proofErr w:type="spellStart"/>
       <w:r>
         <w:t>Iname</w:t>
       </w:r>
+      <w:proofErr w:type="spellEnd"/>
       <w:r>
         <w:t>}</w:t>
       </w:r>
     </w:p>
     <w:p/>
     <w:p>
-      <w:r>
-        <w:t xml:space="preserve">Pname </w:t>
+      <w:proofErr w:type="spellStart"/>
+      <w:r>
+        <w:t>Pname</w:t>
+      </w:r>
+      <w:proofErr w:type="spellEnd"/>
+      <w:r>
+        <w:t xml:space="preserve"> </w:t>
       </w:r>
       <w:r>
         <w:tab/>
@@ -4471,14 +4879,27 @@
     </w:p>
     <w:p/>
     <w:p>
-      <w:r>
-        <w:t xml:space="preserve">Iname </w:t>
-      </w:r>
-      <w:r>
-        <w:tab/>
-      </w:r>
-      <w:r>
-        <w:t xml:space="preserve">An instance name that is read only if Pname is a time-varying parameter. Multiple instances of the same time-varying parameter are not allowed in a stress period. </w:t>
+      <w:proofErr w:type="spellStart"/>
+      <w:r>
+        <w:t>Iname</w:t>
+      </w:r>
+      <w:proofErr w:type="spellEnd"/>
+      <w:r>
+        <w:t xml:space="preserve"> </w:t>
+      </w:r>
+      <w:r>
+        <w:tab/>
+      </w:r>
+      <w:r>
+        <w:t xml:space="preserve">An instance name that is read only if </w:t>
+      </w:r>
+      <w:proofErr w:type="spellStart"/>
+      <w:r>
+        <w:t>Pname</w:t>
+      </w:r>
+      <w:proofErr w:type="spellEnd"/>
+      <w:r>
+        <w:t xml:space="preserve"> is a time-varying parameter. Multiple instances of the same time-varying parameter are not allowed in a stress period. </w:t>
       </w:r>
     </w:p>
     <w:p/>
@@ -4677,7 +5098,15 @@
     <w:p/>
     <w:p>
       <w:r>
-        <w:t>The tabular flow file has been assigned IUNIT 55 and Fname ‘testsfr2.tab’ in the Name File:</w:t>
+        <w:t xml:space="preserve">The tabular flow file has been assigned IUNIT 55 and </w:t>
+      </w:r>
+      <w:proofErr w:type="spellStart"/>
+      <w:r>
+        <w:t>Fname</w:t>
+      </w:r>
+      <w:proofErr w:type="spellEnd"/>
+      <w:r>
+        <w:t xml:space="preserve"> ‘testsfr2.tab’ in the Name File:</w:t>
       </w:r>
     </w:p>
     <w:p>
@@ -4871,7 +5300,7 @@
           <w:rPr>
             <w:noProof/>
           </w:rPr>
-          <w:t>13</w:t>
+          <w:t>16</w:t>
         </w:r>
         <w:r>
           <w:rPr>
@@ -5922,7 +6351,7 @@
 </file>
 
 <file path=customXml/itemProps1.xml><?xml version="1.0" encoding="utf-8"?>
-<ds:datastoreItem xmlns:ds="http://schemas.openxmlformats.org/officeDocument/2006/customXml" ds:itemID="{F0B86F56-20B2-4D32-80DB-F66B5D4DC808}">
+<ds:datastoreItem xmlns:ds="http://schemas.openxmlformats.org/officeDocument/2006/customXml" ds:itemID="{23E4BAAB-C854-43CA-99AC-8092A8396B17}">
   <ds:schemaRefs>
     <ds:schemaRef ds:uri="http://schemas.openxmlformats.org/officeDocument/2006/bibliography"/>
   </ds:schemaRefs>

</xml_diff>

<commit_message>
MODFLOW-NWT v1.1.3 release after addressing Paul's comments
</commit_message>
<xml_diff>
--- a/MODFLOW-NWT_1.1.3/doc/Updated_SFR2_input_instructions_NWT.docx
+++ b/MODFLOW-NWT_1.1.3/doc/Updated_SFR2_input_instructions_NWT.docx
@@ -11,6 +11,43 @@
         <w:t xml:space="preserve">Streamflow-Routing (SFR2) Package with Unsaturated Flow beneath Streams. </w:t>
       </w:r>
     </w:p>
+    <w:p>
+      <w:pPr>
+        <w:pStyle w:val="BodyText"/>
+      </w:pPr>
+    </w:p>
+    <w:p>
+      <w:pPr>
+        <w:pStyle w:val="Heading1"/>
+        <w:spacing w:line="240" w:lineRule="auto"/>
+        <w:rPr>
+          <w:sz w:val="22"/>
+          <w:szCs w:val="22"/>
+        </w:rPr>
+      </w:pPr>
+      <w:r>
+        <w:rPr>
+          <w:rFonts w:cs="Arial"/>
+          <w:color w:val="222222"/>
+          <w:sz w:val="22"/>
+          <w:szCs w:val="22"/>
+          <w:shd w:val="clear" w:color="auto" w:fill="FFFFFF"/>
+        </w:rPr>
+        <w:t xml:space="preserve">Last updated for MODFLOW-NWT version </w:t>
+      </w:r>
+      <w:r>
+        <w:rPr>
+          <w:rFonts w:cs="Arial"/>
+          <w:color w:val="222222"/>
+          <w:sz w:val="22"/>
+          <w:szCs w:val="22"/>
+          <w:shd w:val="clear" w:color="auto" w:fill="FFFFFF"/>
+        </w:rPr>
+        <w:t>1.1.3 release, August 2017</w:t>
+      </w:r>
+      <w:bookmarkStart w:id="0" w:name="_GoBack"/>
+      <w:bookmarkEnd w:id="0"/>
+    </w:p>
     <w:p/>
     <w:p>
       <w:pPr>
@@ -101,16 +138,7 @@
     </w:p>
     <w:p>
       <w:r>
-        <w:t>The modification of SFR2 to simulate unsaturated flow relies on the specific yield values as specified in the</w:t>
-      </w:r>
-      <w:r>
-        <w:t xml:space="preserve"> </w:t>
-      </w:r>
-      <w:r>
-        <w:t>Layer Property Flow (LPF) Package</w:t>
-      </w:r>
-      <w:r>
-        <w:t xml:space="preserve">, the </w:t>
+        <w:t xml:space="preserve">The modification of SFR2 to simulate unsaturated flow relies on the specific yield values as specified in the UPW Package when using the NWT Solver Package, and as specified in the Layer Property Flow (LPF) Package, the </w:t>
       </w:r>
       <w:proofErr w:type="spellStart"/>
       <w:r>
@@ -118,81 +146,7 @@
       </w:r>
       <w:proofErr w:type="spellEnd"/>
       <w:r>
-        <w:t>-Unit Flow (HUF) Package,</w:t>
-      </w:r>
-      <w:r>
-        <w:t xml:space="preserve"> or the Block-Centered Flow (</w:t>
-      </w:r>
-      <w:smartTag w:uri="urn:schemas-microsoft-com:office:smarttags" w:element="stockticker">
-        <w:r>
-          <w:t>BCF</w:t>
-        </w:r>
-      </w:smartTag>
-      <w:r>
-        <w:t>) Package</w:t>
-      </w:r>
-      <w:r>
-        <w:t>.</w:t>
-      </w:r>
-      <w:r>
-        <w:t xml:space="preserve"> </w:t>
-      </w:r>
-      <w:r>
-        <w:t>If</w:t>
-      </w:r>
-      <w:r>
-        <w:t xml:space="preserve"> </w:t>
-      </w:r>
-      <w:r>
-        <w:t>MODFLOW-</w:t>
-      </w:r>
-      <w:r>
-        <w:t>2005</w:t>
-      </w:r>
-      <w:r>
-        <w:t xml:space="preserve"> is run with the</w:t>
-      </w:r>
-      <w:r>
-        <w:t xml:space="preserve"> option to use</w:t>
-      </w:r>
-      <w:r>
-        <w:t xml:space="preserve"> </w:t>
-      </w:r>
-      <w:r>
-        <w:t>vertical hydraulic conductivity in the LPF Package, the layer(s) that contain cells where unsaturated</w:t>
-      </w:r>
-      <w:r>
-        <w:t xml:space="preserve"> </w:t>
-      </w:r>
-      <w:r>
-        <w:t xml:space="preserve">flow will be simulated must be specified as convertible. That is, the variable LAYTYP specified </w:t>
-      </w:r>
-      <w:r>
-        <w:t>in</w:t>
-      </w:r>
-      <w:r>
-        <w:t xml:space="preserve"> </w:t>
-      </w:r>
-      <w:r>
-        <w:t xml:space="preserve">LPF </w:t>
-      </w:r>
-      <w:r>
-        <w:t xml:space="preserve">(or variable LTHUF in HUF) </w:t>
-      </w:r>
-      <w:r>
-        <w:t>must not</w:t>
-      </w:r>
-      <w:r>
-        <w:t xml:space="preserve"> </w:t>
-      </w:r>
-      <w:r>
-        <w:t xml:space="preserve">be equal to zero, otherwise the model will print an error </w:t>
-      </w:r>
-      <w:r>
-        <w:t xml:space="preserve">message </w:t>
-      </w:r>
-      <w:r>
-        <w:t xml:space="preserve">and stop execution. </w:t>
+        <w:t>-Unit Flow (HUF) Package, or the Block-Centered Flow (BCF) Package when MODFLOW-NWT is run using standard MODFLOW-2005 functionality. If MODFLOW-NWT is run with the option to use vertical hydraulic conductivity specified in the UPW Package, the layer(s) that contain cells where unsaturated flow will be simulated must be specified as convertible. Similarly, if MODFLOW-2005 functionality is used and the option to use vertical hydraulic conductivity in the LPF Package is specified, the layer(s) that contain cells where unsaturated flow will be simulated must be specified as convertible. That is, the variable LAYTYP specified in UPW or LPF (or variable LTHUF in HUF) must not be equal to zero, otherwise the model will print an error message and stop execution.</w:t>
       </w:r>
     </w:p>
     <w:p/>
@@ -521,6 +475,7 @@
           <w:rStyle w:val="Red"/>
           <w:color w:val="auto"/>
         </w:rPr>
+        <w:lastRenderedPageBreak/>
         <w:t>OPTIONS</w:t>
       </w:r>
       <w:r>
@@ -625,7 +580,6 @@
           <w:rStyle w:val="Red"/>
           <w:color w:val="auto"/>
         </w:rPr>
-        <w:lastRenderedPageBreak/>
         <w:t>TRANSROUTE</w:t>
       </w:r>
       <w:r>
@@ -1588,7 +1542,11 @@
         <w:t>s</w:t>
       </w:r>
       <w:r>
-        <w:t>, saturated vertical hydraulic conductivity for the unsaturated zone is the same as the vertical hydraulic conductivity of the corresponding layer in LPF</w:t>
+        <w:t xml:space="preserve">, saturated vertical hydraulic </w:t>
+      </w:r>
+      <w:r>
+        <w:lastRenderedPageBreak/>
+        <w:t>conductivity for the unsaturated zone is the same as the vertical hydraulic conductivity of the corresponding layer in LPF</w:t>
       </w:r>
       <w:r>
         <w:t xml:space="preserve"> or HUF</w:t>
@@ -1628,11 +1586,7 @@
         <w:t xml:space="preserve">BCF, LPF, or HUF </w:t>
       </w:r>
       <w:r>
-        <w:t xml:space="preserve">Package, saturated vertical hydraulic conductivity for </w:t>
-      </w:r>
-      <w:r>
-        <w:lastRenderedPageBreak/>
-        <w:t>the unsaturated zone is the same as the vertical hydraulic conductivity of the corresponding layer in LPF</w:t>
+        <w:t>Package, saturated vertical hydraulic conductivity for the unsaturated zone is the same as the vertical hydraulic conductivity of the corresponding layer in LPF</w:t>
       </w:r>
       <w:r>
         <w:t xml:space="preserve"> or HUF </w:t>
@@ -1849,6 +1803,7 @@
     <w:p/>
     <w:p>
       <w:r>
+        <w:lastRenderedPageBreak/>
         <w:t>FLWTOL</w:t>
       </w:r>
       <w:r>
@@ -1904,7 +1859,6 @@
     <w:p/>
     <w:p>
       <w:r>
-        <w:lastRenderedPageBreak/>
         <w:t xml:space="preserve">KRCH </w:t>
       </w:r>
       <w:r>
@@ -2163,7 +2117,6 @@
     <w:p/>
     <w:p>
       <w:r>
-        <w:lastRenderedPageBreak/>
         <w:t xml:space="preserve">Note </w:t>
       </w:r>
       <w:r>
@@ -2423,7 +2376,11 @@
         <w:t>h</w:t>
       </w:r>
       <w:r>
-        <w:t xml:space="preserve">) defining reaches and associated properties. If the keyword </w:t>
+        <w:t xml:space="preserve">) defining reaches and </w:t>
+      </w:r>
+      <w:r>
+        <w:lastRenderedPageBreak/>
+        <w:t xml:space="preserve">associated properties. If the keyword </w:t>
       </w:r>
       <w:r>
         <w:rPr>
@@ -2487,7 +2444,6 @@
           <w:b/>
           <w:bCs/>
         </w:rPr>
-        <w:lastRenderedPageBreak/>
         <w:t>4a</w:t>
       </w:r>
       <w:r>
@@ -2652,6 +2608,7 @@
     <w:p/>
     <w:p>
       <w:r>
+        <w:lastRenderedPageBreak/>
         <w:t xml:space="preserve">IPRIOR </w:t>
       </w:r>
       <w:r>
@@ -2695,11 +2652,7 @@
         </w:r>
       </w:smartTag>
       <w:r>
-        <w:t xml:space="preserve">) is greater than the flow available in the stream segment from which the diversion is made, no water is diverted from the stream. This approach assumes that once </w:t>
-      </w:r>
-      <w:r>
-        <w:lastRenderedPageBreak/>
-        <w:t xml:space="preserve">flow in the stream is sufficiently low, diversions from the stream cease, and is the “priority” algorithm that originally was programmed into the </w:t>
+        <w:t xml:space="preserve">) is greater than the flow available in the stream segment from which the diversion is made, no water is diverted from the stream. This approach assumes that once flow in the stream is sufficiently low, diversions from the stream cease, and is the “priority” algorithm that originally was programmed into the </w:t>
       </w:r>
       <w:smartTag w:uri="urn:schemas-microsoft-com:office:smarttags" w:element="stockticker">
         <w:r>
@@ -3839,6 +3792,7 @@
     <w:p/>
     <w:p>
       <w:r>
+        <w:lastRenderedPageBreak/>
         <w:t xml:space="preserve">Note </w:t>
       </w:r>
       <w:r>
@@ -3862,7 +3816,6 @@
     <w:p/>
     <w:p>
       <w:r>
-        <w:lastRenderedPageBreak/>
         <w:t xml:space="preserve">Note </w:t>
       </w:r>
       <w:r>
@@ -4065,6 +4018,7 @@
     <w:p/>
     <w:p>
       <w:r>
+        <w:lastRenderedPageBreak/>
         <w:t xml:space="preserve">THICKM1    </w:t>
       </w:r>
       <w:r>
@@ -4097,7 +4051,6 @@
     <w:p/>
     <w:p>
       <w:r>
-        <w:lastRenderedPageBreak/>
         <w:t xml:space="preserve">WIDTH1  </w:t>
       </w:r>
       <w:r>
@@ -4287,6 +4240,7 @@
     <w:p/>
     <w:p>
       <w:r>
+        <w:lastRenderedPageBreak/>
         <w:t xml:space="preserve">DEPTH2  </w:t>
       </w:r>
       <w:r>
@@ -4638,13 +4592,12 @@
       <w:r>
         <w:t>.</w:t>
       </w:r>
-      <w:bookmarkStart w:id="0" w:name="_GoBack"/>
-      <w:bookmarkEnd w:id="0"/>
-    </w:p>
-    <w:p/>
-    <w:p/>
-    <w:p>
-      <w:r>
+    </w:p>
+    <w:p/>
+    <w:p/>
+    <w:p>
+      <w:r>
+        <w:lastRenderedPageBreak/>
         <w:t>If Ground-Water Transport (GWT) Process is active (</w:t>
       </w:r>
       <w:proofErr w:type="spellStart"/>
@@ -4773,7 +4726,6 @@
     <w:p/>
     <w:p>
       <w:r>
-        <w:lastRenderedPageBreak/>
         <w:t>Note 24: If ITMP ≤ 0, then Item 6 is excluded for this stress period. If ITMP &lt; 0, then values for Item 6 from the previous stress period are reused. If ITMP = 0, then no Item 6 records are read, and all segments must be defined using parameters.</w:t>
       </w:r>
     </w:p>
@@ -5044,6 +4996,7 @@
         <w:pStyle w:val="PlainText"/>
       </w:pPr>
       <w:r>
+        <w:lastRenderedPageBreak/>
         <w:t xml:space="preserve">   1 2 0 0  .3 0.0   0.0  0.0 0.030 .04                 Item 4a:</w:t>
       </w:r>
     </w:p>
@@ -5300,7 +5253,7 @@
           <w:rPr>
             <w:noProof/>
           </w:rPr>
-          <w:t>16</w:t>
+          <w:t>1</w:t>
         </w:r>
         <w:r>
           <w:rPr>
@@ -6351,7 +6304,7 @@
 </file>
 
 <file path=customXml/itemProps1.xml><?xml version="1.0" encoding="utf-8"?>
-<ds:datastoreItem xmlns:ds="http://schemas.openxmlformats.org/officeDocument/2006/customXml" ds:itemID="{23E4BAAB-C854-43CA-99AC-8092A8396B17}">
+<ds:datastoreItem xmlns:ds="http://schemas.openxmlformats.org/officeDocument/2006/customXml" ds:itemID="{753EB3CF-56A6-4681-8CB4-D4B660B41EB3}">
   <ds:schemaRefs>
     <ds:schemaRef ds:uri="http://schemas.openxmlformats.org/officeDocument/2006/bibliography"/>
   </ds:schemaRefs>

</xml_diff>